<commit_message>
final submit the assignment
</commit_message>
<xml_diff>
--- a/65_Dhruvi_2025_ICT.docx
+++ b/65_Dhruvi_2025_ICT.docx
@@ -8,50 +8,138 @@
           <w:b/>
         </w:rPr>
       </w:pPr>
-      <w:r>
-        <w:rPr>
-          <w:b/>
-        </w:rPr>
-        <w:t>Name :- Vavadiya Dhruvi Mahesbhai</w:t>
-      </w:r>
-    </w:p>
-    <w:p>
-      <w:pPr>
-        <w:rPr>
-          <w:b/>
-        </w:rPr>
-      </w:pPr>
-      <w:r>
-        <w:rPr>
-          <w:b/>
-        </w:rPr>
-        <w:t>Roll No :- ICT3 -65</w:t>
-      </w:r>
-    </w:p>
-    <w:p>
-      <w:pPr>
-        <w:rPr>
-          <w:b/>
-        </w:rPr>
-      </w:pPr>
-      <w:r>
-        <w:rPr>
-          <w:b/>
-        </w:rPr>
-        <w:t>Subject :- Open source web development</w:t>
-      </w:r>
-    </w:p>
-    <w:p>
-      <w:pPr>
-        <w:rPr>
-          <w:b/>
-        </w:rPr>
-      </w:pPr>
-      <w:r>
-        <w:rPr>
-          <w:b/>
-        </w:rPr>
-        <w:t xml:space="preserve">Github Link :- </w:t>
+      <w:proofErr w:type="gramStart"/>
+      <w:r>
+        <w:rPr>
+          <w:b/>
+        </w:rPr>
+        <w:t>Name :-</w:t>
+      </w:r>
+      <w:proofErr w:type="gramEnd"/>
+      <w:r>
+        <w:rPr>
+          <w:b/>
+        </w:rPr>
+        <w:t xml:space="preserve"> </w:t>
+      </w:r>
+      <w:proofErr w:type="spellStart"/>
+      <w:r>
+        <w:rPr>
+          <w:b/>
+        </w:rPr>
+        <w:t>Vavadiya</w:t>
+      </w:r>
+      <w:proofErr w:type="spellEnd"/>
+      <w:r>
+        <w:rPr>
+          <w:b/>
+        </w:rPr>
+        <w:t xml:space="preserve"> </w:t>
+      </w:r>
+      <w:proofErr w:type="spellStart"/>
+      <w:r>
+        <w:rPr>
+          <w:b/>
+        </w:rPr>
+        <w:t>Dhruvi</w:t>
+      </w:r>
+      <w:proofErr w:type="spellEnd"/>
+      <w:r>
+        <w:rPr>
+          <w:b/>
+        </w:rPr>
+        <w:t xml:space="preserve"> </w:t>
+      </w:r>
+      <w:proofErr w:type="spellStart"/>
+      <w:r>
+        <w:rPr>
+          <w:b/>
+        </w:rPr>
+        <w:t>Mahesbhai</w:t>
+      </w:r>
+      <w:proofErr w:type="spellEnd"/>
+    </w:p>
+    <w:p>
+      <w:pPr>
+        <w:rPr>
+          <w:b/>
+        </w:rPr>
+      </w:pPr>
+      <w:r>
+        <w:rPr>
+          <w:b/>
+        </w:rPr>
+        <w:t xml:space="preserve">Roll </w:t>
+      </w:r>
+      <w:proofErr w:type="gramStart"/>
+      <w:r>
+        <w:rPr>
+          <w:b/>
+        </w:rPr>
+        <w:t>No :-</w:t>
+      </w:r>
+      <w:proofErr w:type="gramEnd"/>
+      <w:r>
+        <w:rPr>
+          <w:b/>
+        </w:rPr>
+        <w:t xml:space="preserve"> ICT3 -65</w:t>
+      </w:r>
+    </w:p>
+    <w:p>
+      <w:pPr>
+        <w:rPr>
+          <w:b/>
+        </w:rPr>
+      </w:pPr>
+      <w:proofErr w:type="gramStart"/>
+      <w:r>
+        <w:rPr>
+          <w:b/>
+        </w:rPr>
+        <w:t>Subject :-</w:t>
+      </w:r>
+      <w:proofErr w:type="gramEnd"/>
+      <w:r>
+        <w:rPr>
+          <w:b/>
+        </w:rPr>
+        <w:t xml:space="preserve"> Open source web development</w:t>
+      </w:r>
+    </w:p>
+    <w:p>
+      <w:pPr>
+        <w:rPr>
+          <w:b/>
+        </w:rPr>
+      </w:pPr>
+      <w:proofErr w:type="spellStart"/>
+      <w:r>
+        <w:rPr>
+          <w:b/>
+        </w:rPr>
+        <w:t>Github</w:t>
+      </w:r>
+      <w:proofErr w:type="spellEnd"/>
+      <w:r>
+        <w:rPr>
+          <w:b/>
+        </w:rPr>
+        <w:t xml:space="preserve"> </w:t>
+      </w:r>
+      <w:proofErr w:type="gramStart"/>
+      <w:r>
+        <w:rPr>
+          <w:b/>
+        </w:rPr>
+        <w:t>Link :-</w:t>
+      </w:r>
+      <w:proofErr w:type="gramEnd"/>
+      <w:r>
+        <w:rPr>
+          <w:b/>
+        </w:rPr>
+        <w:t xml:space="preserve"> </w:t>
       </w:r>
       <w:hyperlink r:id="rId5" w:history="1">
         <w:r>
@@ -73,7 +161,21 @@
         <w:rPr>
           <w:b/>
         </w:rPr>
-        <w:t xml:space="preserve">Published Package Link :- </w:t>
+        <w:t xml:space="preserve">Published Package </w:t>
+      </w:r>
+      <w:proofErr w:type="gramStart"/>
+      <w:r>
+        <w:rPr>
+          <w:b/>
+        </w:rPr>
+        <w:t>Link :-</w:t>
+      </w:r>
+      <w:proofErr w:type="gramEnd"/>
+      <w:r>
+        <w:rPr>
+          <w:b/>
+        </w:rPr>
+        <w:t xml:space="preserve"> </w:t>
       </w:r>
       <w:hyperlink r:id="rId6" w:history="1">
         <w:r>
@@ -105,7 +207,33 @@
           <w:szCs w:val="18"/>
           <w:shd w:val="clear" w:color="auto" w:fill="FFFFFF"/>
         </w:rPr>
-        <w:t xml:space="preserve"> Develop nodejs application with following requirements:</w:t>
+        <w:t xml:space="preserve"> Develop </w:t>
+      </w:r>
+      <w:proofErr w:type="spellStart"/>
+      <w:r>
+        <w:rPr>
+          <w:rFonts w:ascii="Arial" w:eastAsia="Times New Roman" w:hAnsi="Arial" w:cs="Arial"/>
+          <w:b/>
+          <w:color w:val="3C4043"/>
+          <w:spacing w:val="3"/>
+          <w:sz w:val="18"/>
+          <w:szCs w:val="18"/>
+          <w:shd w:val="clear" w:color="auto" w:fill="FFFFFF"/>
+        </w:rPr>
+        <w:t>nodejs</w:t>
+      </w:r>
+      <w:proofErr w:type="spellEnd"/>
+      <w:r>
+        <w:rPr>
+          <w:rFonts w:ascii="Arial" w:eastAsia="Times New Roman" w:hAnsi="Arial" w:cs="Arial"/>
+          <w:b/>
+          <w:color w:val="3C4043"/>
+          <w:spacing w:val="3"/>
+          <w:sz w:val="18"/>
+          <w:szCs w:val="18"/>
+          <w:shd w:val="clear" w:color="auto" w:fill="FFFFFF"/>
+        </w:rPr>
+        <w:t xml:space="preserve"> application with following requirements:</w:t>
       </w:r>
     </w:p>
     <w:p>
@@ -121,6 +249,7 @@
           <w:szCs w:val="18"/>
         </w:rPr>
       </w:pPr>
+      <w:proofErr w:type="gramStart"/>
       <w:r>
         <w:rPr>
           <w:rFonts w:ascii="Arial" w:eastAsia="Times New Roman" w:hAnsi="Arial" w:cs="Arial"/>
@@ -141,7 +270,91 @@
           <w:sz w:val="18"/>
           <w:szCs w:val="18"/>
         </w:rPr>
-        <w:t>Develop a route "/gethello" with GET method. It displays "Hello NodeJS!!" as response.Make an HTML page and display</w:t>
+        <w:t>Develop</w:t>
+      </w:r>
+      <w:proofErr w:type="gramEnd"/>
+      <w:r>
+        <w:rPr>
+          <w:rFonts w:ascii="Arial" w:eastAsia="Times New Roman" w:hAnsi="Arial" w:cs="Arial"/>
+          <w:b/>
+          <w:color w:val="3C4043"/>
+          <w:spacing w:val="3"/>
+          <w:sz w:val="18"/>
+          <w:szCs w:val="18"/>
+        </w:rPr>
+        <w:t xml:space="preserve"> a route "/</w:t>
+      </w:r>
+      <w:proofErr w:type="spellStart"/>
+      <w:r>
+        <w:rPr>
+          <w:rFonts w:ascii="Arial" w:eastAsia="Times New Roman" w:hAnsi="Arial" w:cs="Arial"/>
+          <w:b/>
+          <w:color w:val="3C4043"/>
+          <w:spacing w:val="3"/>
+          <w:sz w:val="18"/>
+          <w:szCs w:val="18"/>
+        </w:rPr>
+        <w:t>gethello</w:t>
+      </w:r>
+      <w:proofErr w:type="spellEnd"/>
+      <w:r>
+        <w:rPr>
+          <w:rFonts w:ascii="Arial" w:eastAsia="Times New Roman" w:hAnsi="Arial" w:cs="Arial"/>
+          <w:b/>
+          <w:color w:val="3C4043"/>
+          <w:spacing w:val="3"/>
+          <w:sz w:val="18"/>
+          <w:szCs w:val="18"/>
+        </w:rPr>
+        <w:t xml:space="preserve">" with GET method. It displays "Hello </w:t>
+      </w:r>
+      <w:proofErr w:type="spellStart"/>
+      <w:r>
+        <w:rPr>
+          <w:rFonts w:ascii="Arial" w:eastAsia="Times New Roman" w:hAnsi="Arial" w:cs="Arial"/>
+          <w:b/>
+          <w:color w:val="3C4043"/>
+          <w:spacing w:val="3"/>
+          <w:sz w:val="18"/>
+          <w:szCs w:val="18"/>
+        </w:rPr>
+        <w:t>NodeJS</w:t>
+      </w:r>
+      <w:proofErr w:type="spellEnd"/>
+      <w:r>
+        <w:rPr>
+          <w:rFonts w:ascii="Arial" w:eastAsia="Times New Roman" w:hAnsi="Arial" w:cs="Arial"/>
+          <w:b/>
+          <w:color w:val="3C4043"/>
+          <w:spacing w:val="3"/>
+          <w:sz w:val="18"/>
+          <w:szCs w:val="18"/>
+        </w:rPr>
+        <w:t xml:space="preserve">!!" as </w:t>
+      </w:r>
+      <w:proofErr w:type="spellStart"/>
+      <w:r>
+        <w:rPr>
+          <w:rFonts w:ascii="Arial" w:eastAsia="Times New Roman" w:hAnsi="Arial" w:cs="Arial"/>
+          <w:b/>
+          <w:color w:val="3C4043"/>
+          <w:spacing w:val="3"/>
+          <w:sz w:val="18"/>
+          <w:szCs w:val="18"/>
+        </w:rPr>
+        <w:t>response.Make</w:t>
+      </w:r>
+      <w:proofErr w:type="spellEnd"/>
+      <w:r>
+        <w:rPr>
+          <w:rFonts w:ascii="Arial" w:eastAsia="Times New Roman" w:hAnsi="Arial" w:cs="Arial"/>
+          <w:b/>
+          <w:color w:val="3C4043"/>
+          <w:spacing w:val="3"/>
+          <w:sz w:val="18"/>
+          <w:szCs w:val="18"/>
+        </w:rPr>
+        <w:t xml:space="preserve"> an HTML page and display</w:t>
       </w:r>
       <w:r>
         <w:rPr>
@@ -163,7 +376,31 @@
           <w:sz w:val="18"/>
           <w:szCs w:val="18"/>
         </w:rPr>
-        <w:t>Call "/gethello" route from HTML page using AJAX call. (Any frontend AJAX call API can be</w:t>
+        <w:t>Call "/</w:t>
+      </w:r>
+      <w:proofErr w:type="spellStart"/>
+      <w:r>
+        <w:rPr>
+          <w:rFonts w:ascii="Arial" w:eastAsia="Times New Roman" w:hAnsi="Arial" w:cs="Arial"/>
+          <w:b/>
+          <w:color w:val="3C4043"/>
+          <w:spacing w:val="3"/>
+          <w:sz w:val="18"/>
+          <w:szCs w:val="18"/>
+        </w:rPr>
+        <w:t>gethello</w:t>
+      </w:r>
+      <w:proofErr w:type="spellEnd"/>
+      <w:r>
+        <w:rPr>
+          <w:rFonts w:ascii="Arial" w:eastAsia="Times New Roman" w:hAnsi="Arial" w:cs="Arial"/>
+          <w:b/>
+          <w:color w:val="3C4043"/>
+          <w:spacing w:val="3"/>
+          <w:sz w:val="18"/>
+          <w:szCs w:val="18"/>
+        </w:rPr>
+        <w:t>" route from HTML page using AJAX call. (Any frontend AJAX call API can be</w:t>
       </w:r>
       <w:r>
         <w:rPr>
@@ -369,7 +606,31 @@
           <w:sz w:val="18"/>
           <w:szCs w:val="18"/>
         </w:rPr>
-        <w:t>3. Develop a module for domain specific chatbot and use it in a command line application.</w:t>
+        <w:t xml:space="preserve">3. Develop a module for domain specific </w:t>
+      </w:r>
+      <w:proofErr w:type="spellStart"/>
+      <w:r>
+        <w:rPr>
+          <w:rFonts w:ascii="Arial" w:eastAsia="Times New Roman" w:hAnsi="Arial" w:cs="Arial"/>
+          <w:b/>
+          <w:color w:val="3C4043"/>
+          <w:spacing w:val="3"/>
+          <w:sz w:val="18"/>
+          <w:szCs w:val="18"/>
+        </w:rPr>
+        <w:t>chatbot</w:t>
+      </w:r>
+      <w:proofErr w:type="spellEnd"/>
+      <w:r>
+        <w:rPr>
+          <w:rFonts w:ascii="Arial" w:eastAsia="Times New Roman" w:hAnsi="Arial" w:cs="Arial"/>
+          <w:b/>
+          <w:color w:val="3C4043"/>
+          <w:spacing w:val="3"/>
+          <w:sz w:val="18"/>
+          <w:szCs w:val="18"/>
+        </w:rPr>
+        <w:t xml:space="preserve"> and use it in a command line application.</w:t>
       </w:r>
     </w:p>
     <w:p>
@@ -721,7 +982,55 @@
           <w:sz w:val="18"/>
           <w:szCs w:val="18"/>
         </w:rPr>
-        <w:t>6. Write a program to promisify fs.unlink function and call it.</w:t>
+        <w:t xml:space="preserve">6. Write a program to </w:t>
+      </w:r>
+      <w:proofErr w:type="spellStart"/>
+      <w:r>
+        <w:rPr>
+          <w:rFonts w:ascii="Arial" w:eastAsia="Times New Roman" w:hAnsi="Arial" w:cs="Arial"/>
+          <w:b/>
+          <w:color w:val="3C4043"/>
+          <w:spacing w:val="3"/>
+          <w:sz w:val="18"/>
+          <w:szCs w:val="18"/>
+        </w:rPr>
+        <w:t>promisify</w:t>
+      </w:r>
+      <w:proofErr w:type="spellEnd"/>
+      <w:r>
+        <w:rPr>
+          <w:rFonts w:ascii="Arial" w:eastAsia="Times New Roman" w:hAnsi="Arial" w:cs="Arial"/>
+          <w:b/>
+          <w:color w:val="3C4043"/>
+          <w:spacing w:val="3"/>
+          <w:sz w:val="18"/>
+          <w:szCs w:val="18"/>
+        </w:rPr>
+        <w:t xml:space="preserve"> </w:t>
+      </w:r>
+      <w:proofErr w:type="spellStart"/>
+      <w:r>
+        <w:rPr>
+          <w:rFonts w:ascii="Arial" w:eastAsia="Times New Roman" w:hAnsi="Arial" w:cs="Arial"/>
+          <w:b/>
+          <w:color w:val="3C4043"/>
+          <w:spacing w:val="3"/>
+          <w:sz w:val="18"/>
+          <w:szCs w:val="18"/>
+        </w:rPr>
+        <w:t>fs.unlink</w:t>
+      </w:r>
+      <w:proofErr w:type="spellEnd"/>
+      <w:r>
+        <w:rPr>
+          <w:rFonts w:ascii="Arial" w:eastAsia="Times New Roman" w:hAnsi="Arial" w:cs="Arial"/>
+          <w:b/>
+          <w:color w:val="3C4043"/>
+          <w:spacing w:val="3"/>
+          <w:sz w:val="18"/>
+          <w:szCs w:val="18"/>
+        </w:rPr>
+        <w:t xml:space="preserve"> function and call it.</w:t>
       </w:r>
     </w:p>
     <w:p>
@@ -824,7 +1133,55 @@
           <w:sz w:val="18"/>
           <w:szCs w:val="18"/>
         </w:rPr>
-        <w:t>7. Fetch data of google page using note-fetch using async-await model.</w:t>
+        <w:t xml:space="preserve">7. Fetch data of </w:t>
+      </w:r>
+      <w:proofErr w:type="spellStart"/>
+      <w:r>
+        <w:rPr>
+          <w:rFonts w:ascii="Arial" w:eastAsia="Times New Roman" w:hAnsi="Arial" w:cs="Arial"/>
+          <w:b/>
+          <w:color w:val="3C4043"/>
+          <w:spacing w:val="3"/>
+          <w:sz w:val="18"/>
+          <w:szCs w:val="18"/>
+        </w:rPr>
+        <w:t>google</w:t>
+      </w:r>
+      <w:proofErr w:type="spellEnd"/>
+      <w:r>
+        <w:rPr>
+          <w:rFonts w:ascii="Arial" w:eastAsia="Times New Roman" w:hAnsi="Arial" w:cs="Arial"/>
+          <w:b/>
+          <w:color w:val="3C4043"/>
+          <w:spacing w:val="3"/>
+          <w:sz w:val="18"/>
+          <w:szCs w:val="18"/>
+        </w:rPr>
+        <w:t xml:space="preserve"> page using note-fetch using </w:t>
+      </w:r>
+      <w:proofErr w:type="spellStart"/>
+      <w:r>
+        <w:rPr>
+          <w:rFonts w:ascii="Arial" w:eastAsia="Times New Roman" w:hAnsi="Arial" w:cs="Arial"/>
+          <w:b/>
+          <w:color w:val="3C4043"/>
+          <w:spacing w:val="3"/>
+          <w:sz w:val="18"/>
+          <w:szCs w:val="18"/>
+        </w:rPr>
+        <w:t>async</w:t>
+      </w:r>
+      <w:proofErr w:type="spellEnd"/>
+      <w:r>
+        <w:rPr>
+          <w:rFonts w:ascii="Arial" w:eastAsia="Times New Roman" w:hAnsi="Arial" w:cs="Arial"/>
+          <w:b/>
+          <w:color w:val="3C4043"/>
+          <w:spacing w:val="3"/>
+          <w:sz w:val="18"/>
+          <w:szCs w:val="18"/>
+        </w:rPr>
+        <w:t>-await model.</w:t>
       </w:r>
     </w:p>
     <w:p>
@@ -915,7 +1272,53 @@
           <w:szCs w:val="18"/>
         </w:rPr>
         <w:lastRenderedPageBreak/>
-        <w:t>8. Set a server script, a test script and 3 user defined scripts in package.json file in your nodejs</w:t>
+        <w:t xml:space="preserve">8. Set a server script, a test script and 3 user defined scripts in </w:t>
+      </w:r>
+      <w:proofErr w:type="spellStart"/>
+      <w:r>
+        <w:rPr>
+          <w:rFonts w:ascii="Arial" w:eastAsia="Times New Roman" w:hAnsi="Arial" w:cs="Arial"/>
+          <w:b/>
+          <w:color w:val="3C4043"/>
+          <w:spacing w:val="3"/>
+          <w:sz w:val="18"/>
+          <w:szCs w:val="18"/>
+        </w:rPr>
+        <w:t>package.json</w:t>
+      </w:r>
+      <w:proofErr w:type="spellEnd"/>
+      <w:r>
+        <w:rPr>
+          <w:rFonts w:ascii="Arial" w:eastAsia="Times New Roman" w:hAnsi="Arial" w:cs="Arial"/>
+          <w:b/>
+          <w:color w:val="3C4043"/>
+          <w:spacing w:val="3"/>
+          <w:sz w:val="18"/>
+          <w:szCs w:val="18"/>
+        </w:rPr>
+        <w:t xml:space="preserve"> file in your node</w:t>
+      </w:r>
+      <w:r>
+        <w:rPr>
+          <w:rFonts w:ascii="Arial" w:eastAsia="Times New Roman" w:hAnsi="Arial" w:cs="Arial"/>
+          <w:b/>
+          <w:color w:val="3C4043"/>
+          <w:spacing w:val="3"/>
+          <w:sz w:val="18"/>
+          <w:szCs w:val="18"/>
+        </w:rPr>
+        <w:t>.</w:t>
+      </w:r>
+      <w:r>
+        <w:rPr>
+          <w:rFonts w:ascii="Arial" w:eastAsia="Times New Roman" w:hAnsi="Arial" w:cs="Arial"/>
+          <w:b/>
+          <w:color w:val="3C4043"/>
+          <w:spacing w:val="3"/>
+          <w:sz w:val="18"/>
+          <w:szCs w:val="18"/>
+        </w:rPr>
+        <w:t>js</w:t>
       </w:r>
       <w:r>
         <w:rPr>
@@ -1017,7 +1420,31 @@
           <w:sz w:val="18"/>
           <w:szCs w:val="18"/>
         </w:rPr>
-        <w:t xml:space="preserve">9. A program which calls useful functions in fs </w:t>
+        <w:t xml:space="preserve">9. A program which calls useful functions in </w:t>
+      </w:r>
+      <w:proofErr w:type="spellStart"/>
+      <w:r>
+        <w:rPr>
+          <w:rFonts w:ascii="Arial" w:eastAsia="Times New Roman" w:hAnsi="Arial" w:cs="Arial"/>
+          <w:b/>
+          <w:color w:val="3C4043"/>
+          <w:spacing w:val="3"/>
+          <w:sz w:val="18"/>
+          <w:szCs w:val="18"/>
+        </w:rPr>
+        <w:t>fs</w:t>
+      </w:r>
+      <w:proofErr w:type="spellEnd"/>
+      <w:r>
+        <w:rPr>
+          <w:rFonts w:ascii="Arial" w:eastAsia="Times New Roman" w:hAnsi="Arial" w:cs="Arial"/>
+          <w:b/>
+          <w:color w:val="3C4043"/>
+          <w:spacing w:val="3"/>
+          <w:sz w:val="18"/>
+          <w:szCs w:val="18"/>
+        </w:rPr>
+        <w:t xml:space="preserve"> </w:t>
       </w:r>
       <w:r>
         <w:rPr>
@@ -1134,6 +1561,20 @@
           <w:szCs w:val="18"/>
         </w:rPr>
       </w:pPr>
+    </w:p>
+    <w:p>
+      <w:pPr>
+        <w:shd w:val="clear" w:color="auto" w:fill="FFFFFF"/>
+        <w:spacing w:before="100" w:beforeAutospacing="1" w:after="100" w:afterAutospacing="1" w:line="240" w:lineRule="auto"/>
+        <w:rPr>
+          <w:rFonts w:ascii="Arial" w:eastAsia="Times New Roman" w:hAnsi="Arial" w:cs="Arial"/>
+          <w:b/>
+          <w:color w:val="3C4043"/>
+          <w:spacing w:val="3"/>
+          <w:sz w:val="18"/>
+          <w:szCs w:val="18"/>
+        </w:rPr>
+      </w:pPr>
       <w:r>
         <w:rPr>
           <w:rFonts w:ascii="Arial" w:eastAsia="Times New Roman" w:hAnsi="Arial" w:cs="Arial"/>
@@ -1144,7 +1585,101 @@
           <w:szCs w:val="18"/>
         </w:rPr>
         <w:lastRenderedPageBreak/>
-        <w:t>10. A program which uses global objects in nodejs.</w:t>
+        <w:t xml:space="preserve">10. A program which uses global objects in </w:t>
+      </w:r>
+      <w:proofErr w:type="spellStart"/>
+      <w:r>
+        <w:rPr>
+          <w:rFonts w:ascii="Arial" w:eastAsia="Times New Roman" w:hAnsi="Arial" w:cs="Arial"/>
+          <w:b/>
+          <w:color w:val="3C4043"/>
+          <w:spacing w:val="3"/>
+          <w:sz w:val="18"/>
+          <w:szCs w:val="18"/>
+        </w:rPr>
+        <w:t>nodejs</w:t>
+      </w:r>
+      <w:proofErr w:type="spellEnd"/>
+      <w:r>
+        <w:rPr>
+          <w:rFonts w:ascii="Arial" w:eastAsia="Times New Roman" w:hAnsi="Arial" w:cs="Arial"/>
+          <w:b/>
+          <w:color w:val="3C4043"/>
+          <w:spacing w:val="3"/>
+          <w:sz w:val="18"/>
+          <w:szCs w:val="18"/>
+        </w:rPr>
+        <w:t>.</w:t>
+      </w:r>
+    </w:p>
+    <w:p>
+      <w:pPr>
+        <w:shd w:val="clear" w:color="auto" w:fill="FFFFFF"/>
+        <w:spacing w:before="100" w:beforeAutospacing="1" w:after="100" w:afterAutospacing="1" w:line="240" w:lineRule="auto"/>
+        <w:rPr>
+          <w:rFonts w:ascii="Arial" w:eastAsia="Times New Roman" w:hAnsi="Arial" w:cs="Arial"/>
+          <w:b/>
+          <w:color w:val="3C4043"/>
+          <w:spacing w:val="3"/>
+          <w:sz w:val="18"/>
+          <w:szCs w:val="18"/>
+        </w:rPr>
+      </w:pPr>
+      <w:r>
+        <w:rPr>
+          <w:rFonts w:ascii="Arial" w:eastAsia="Times New Roman" w:hAnsi="Arial" w:cs="Arial"/>
+          <w:b/>
+          <w:noProof/>
+          <w:color w:val="3C4043"/>
+          <w:spacing w:val="3"/>
+          <w:sz w:val="18"/>
+          <w:szCs w:val="18"/>
+        </w:rPr>
+        <w:drawing>
+          <wp:inline distT="0" distB="0" distL="0" distR="0">
+            <wp:extent cx="5943600" cy="3342296"/>
+            <wp:effectExtent l="19050" t="0" r="0" b="0"/>
+            <wp:docPr id="2" name="Picture 1"/>
+            <wp:cNvGraphicFramePr>
+              <a:graphicFrameLocks xmlns:a="http://schemas.openxmlformats.org/drawingml/2006/main" noChangeAspect="1"/>
+            </wp:cNvGraphicFramePr>
+            <a:graphic xmlns:a="http://schemas.openxmlformats.org/drawingml/2006/main">
+              <a:graphicData uri="http://schemas.openxmlformats.org/drawingml/2006/picture">
+                <pic:pic xmlns:pic="http://schemas.openxmlformats.org/drawingml/2006/picture">
+                  <pic:nvPicPr>
+                    <pic:cNvPr id="0" name="Picture 1"/>
+                    <pic:cNvPicPr>
+                      <a:picLocks noChangeAspect="1" noChangeArrowheads="1"/>
+                    </pic:cNvPicPr>
+                  </pic:nvPicPr>
+                  <pic:blipFill>
+                    <a:blip r:embed="rId16" cstate="print"/>
+                    <a:srcRect/>
+                    <a:stretch>
+                      <a:fillRect/>
+                    </a:stretch>
+                  </pic:blipFill>
+                  <pic:spPr bwMode="auto">
+                    <a:xfrm>
+                      <a:off x="0" y="0"/>
+                      <a:ext cx="5943600" cy="3342296"/>
+                    </a:xfrm>
+                    <a:prstGeom prst="rect">
+                      <a:avLst/>
+                    </a:prstGeom>
+                    <a:noFill/>
+                    <a:ln w="9525">
+                      <a:noFill/>
+                      <a:miter lim="800000"/>
+                      <a:headEnd/>
+                      <a:tailEnd/>
+                    </a:ln>
+                  </pic:spPr>
+                </pic:pic>
+              </a:graphicData>
+            </a:graphic>
+          </wp:inline>
+        </w:drawing>
       </w:r>
       <w:r>
         <w:rPr>
@@ -1203,31 +1738,103 @@
           <w:sz w:val="18"/>
           <w:szCs w:val="18"/>
         </w:rPr>
-        <w:t>his is @dhruvivavadiya/registration_validation@1.0.0</w:t>
-      </w:r>
-      <w:r>
-        <w:rPr>
-          <w:rFonts w:ascii="Arial" w:eastAsia="Times New Roman" w:hAnsi="Arial" w:cs="Arial"/>
-          <w:b/>
-          <w:color w:val="3C4043"/>
-          <w:spacing w:val="3"/>
-          <w:sz w:val="18"/>
-          <w:szCs w:val="18"/>
-        </w:rPr>
-        <w:t xml:space="preserve"> packaage are</w:t>
-      </w:r>
-      <w:r>
-        <w:rPr>
-          <w:rFonts w:ascii="Arial" w:eastAsia="Times New Roman" w:hAnsi="Arial" w:cs="Arial"/>
-          <w:b/>
-          <w:color w:val="3C4043"/>
-          <w:spacing w:val="3"/>
-          <w:sz w:val="18"/>
-          <w:szCs w:val="18"/>
-        </w:rPr>
-        <w:t xml:space="preserve"> unpublished from my pic and create </w:t>
-      </w:r>
-      <w:hyperlink r:id="rId16" w:history="1">
+        <w:t>his is @</w:t>
+      </w:r>
+      <w:proofErr w:type="spellStart"/>
+      <w:r>
+        <w:rPr>
+          <w:rFonts w:ascii="Arial" w:eastAsia="Times New Roman" w:hAnsi="Arial" w:cs="Arial"/>
+          <w:b/>
+          <w:color w:val="3C4043"/>
+          <w:spacing w:val="3"/>
+          <w:sz w:val="18"/>
+          <w:szCs w:val="18"/>
+        </w:rPr>
+        <w:t>dhruvivavadiya</w:t>
+      </w:r>
+      <w:proofErr w:type="spellEnd"/>
+      <w:r>
+        <w:rPr>
+          <w:rFonts w:ascii="Arial" w:eastAsia="Times New Roman" w:hAnsi="Arial" w:cs="Arial"/>
+          <w:b/>
+          <w:color w:val="3C4043"/>
+          <w:spacing w:val="3"/>
+          <w:sz w:val="18"/>
+          <w:szCs w:val="18"/>
+        </w:rPr>
+        <w:t>/registration_validation@1.0.0</w:t>
+      </w:r>
+      <w:r>
+        <w:rPr>
+          <w:rFonts w:ascii="Arial" w:eastAsia="Times New Roman" w:hAnsi="Arial" w:cs="Arial"/>
+          <w:b/>
+          <w:color w:val="3C4043"/>
+          <w:spacing w:val="3"/>
+          <w:sz w:val="18"/>
+          <w:szCs w:val="18"/>
+        </w:rPr>
+        <w:t xml:space="preserve"> </w:t>
+      </w:r>
+      <w:proofErr w:type="spellStart"/>
+      <w:r>
+        <w:rPr>
+          <w:rFonts w:ascii="Arial" w:eastAsia="Times New Roman" w:hAnsi="Arial" w:cs="Arial"/>
+          <w:b/>
+          <w:color w:val="3C4043"/>
+          <w:spacing w:val="3"/>
+          <w:sz w:val="18"/>
+          <w:szCs w:val="18"/>
+        </w:rPr>
+        <w:t>packaage</w:t>
+      </w:r>
+      <w:proofErr w:type="spellEnd"/>
+      <w:r>
+        <w:rPr>
+          <w:rFonts w:ascii="Arial" w:eastAsia="Times New Roman" w:hAnsi="Arial" w:cs="Arial"/>
+          <w:b/>
+          <w:color w:val="3C4043"/>
+          <w:spacing w:val="3"/>
+          <w:sz w:val="18"/>
+          <w:szCs w:val="18"/>
+        </w:rPr>
+        <w:t xml:space="preserve"> are</w:t>
+      </w:r>
+      <w:r>
+        <w:rPr>
+          <w:rFonts w:ascii="Arial" w:eastAsia="Times New Roman" w:hAnsi="Arial" w:cs="Arial"/>
+          <w:b/>
+          <w:color w:val="3C4043"/>
+          <w:spacing w:val="3"/>
+          <w:sz w:val="18"/>
+          <w:szCs w:val="18"/>
+        </w:rPr>
+        <w:t xml:space="preserve"> unpublished from my </w:t>
+      </w:r>
+      <w:proofErr w:type="spellStart"/>
+      <w:r>
+        <w:rPr>
+          <w:rFonts w:ascii="Arial" w:eastAsia="Times New Roman" w:hAnsi="Arial" w:cs="Arial"/>
+          <w:b/>
+          <w:color w:val="3C4043"/>
+          <w:spacing w:val="3"/>
+          <w:sz w:val="18"/>
+          <w:szCs w:val="18"/>
+        </w:rPr>
+        <w:t>pic</w:t>
+      </w:r>
+      <w:proofErr w:type="spellEnd"/>
+      <w:r>
+        <w:rPr>
+          <w:rFonts w:ascii="Arial" w:eastAsia="Times New Roman" w:hAnsi="Arial" w:cs="Arial"/>
+          <w:b/>
+          <w:color w:val="3C4043"/>
+          <w:spacing w:val="3"/>
+          <w:sz w:val="18"/>
+          <w:szCs w:val="18"/>
+        </w:rPr>
+        <w:t xml:space="preserve"> and create </w:t>
+      </w:r>
+      <w:hyperlink r:id="rId17" w:history="1">
         <w:r>
           <w:rPr>
             <w:rStyle w:val="Hyperlink"/>
@@ -1249,8 +1856,21 @@
           <w:sz w:val="18"/>
           <w:szCs w:val="18"/>
         </w:rPr>
-        <w:t xml:space="preserve"> this package also created by me but forget to tack a screenshort</w:t>
-      </w:r>
+        <w:t xml:space="preserve"> this package also created by me but forget to tack a </w:t>
+      </w:r>
+      <w:proofErr w:type="spellStart"/>
+      <w:r>
+        <w:rPr>
+          <w:rFonts w:ascii="Arial" w:eastAsia="Times New Roman" w:hAnsi="Arial" w:cs="Arial"/>
+          <w:b/>
+          <w:color w:val="3C4043"/>
+          <w:spacing w:val="3"/>
+          <w:sz w:val="18"/>
+          <w:szCs w:val="18"/>
+        </w:rPr>
+        <w:t>screenshort</w:t>
+      </w:r>
+      <w:proofErr w:type="spellEnd"/>
     </w:p>
     <w:p>
       <w:pPr>
@@ -1273,6 +1893,7 @@
           <w:sz w:val="18"/>
           <w:szCs w:val="18"/>
         </w:rPr>
+        <w:lastRenderedPageBreak/>
         <w:drawing>
           <wp:inline distT="0" distB="0" distL="0" distR="0">
             <wp:extent cx="6389701" cy="3846612"/>
@@ -1291,7 +1912,7 @@
                     </pic:cNvPicPr>
                   </pic:nvPicPr>
                   <pic:blipFill>
-                    <a:blip r:embed="rId17" cstate="print"/>
+                    <a:blip r:embed="rId18" cstate="print"/>
                     <a:srcRect/>
                     <a:stretch>
                       <a:fillRect/>

</xml_diff>